<commit_message>
solved issues with document generation
</commit_message>
<xml_diff>
--- a/Documents/Midterm/midtermNotice.docx
+++ b/Documents/Midterm/midtermNotice.docx
@@ -197,7 +197,7 @@
           <w:b/>
           <w:color w:val="000099"/>
         </w:rPr>
-        <w:t>MSICE</w:t>
+        <w:t>None</w:t>
       </w:r>
       <w:bookmarkStart w:id="0" w:name="_GoBack"/>
       <w:bookmarkEnd w:id="0"/>
@@ -258,7 +258,7 @@
           <w:sz w:val="40"/>
           <w:szCs w:val="40"/>
         </w:rPr>
-        <w:t>2081</w:t>
+        <w:t>2029</w:t>
       </w:r>
       <w:r>
         <w:rPr>
@@ -303,7 +303,7 @@
           <w:sz w:val="26"/>
           <w:szCs w:val="26"/>
         </w:rPr>
-        <w:t>12 Mangsir</w:t>
+        <w:t>14 mangsir,2080</w:t>
       </w:r>
     </w:p>
     <w:p>
@@ -343,7 +343,7 @@
           <w:sz w:val="26"/>
           <w:szCs w:val="26"/>
         </w:rPr>
-        <w:t>MSICE</w:t>
+        <w:t>None</w:t>
       </w:r>
       <w:r>
         <w:rPr>
@@ -357,7 +357,7 @@
           <w:sz w:val="26"/>
           <w:szCs w:val="26"/>
         </w:rPr>
-        <w:t>2081</w:t>
+        <w:t>2029</w:t>
       </w:r>
       <w:r>
         <w:rPr>
@@ -378,7 +378,7 @@
           <w:sz w:val="26"/>
           <w:szCs w:val="26"/>
         </w:rPr>
-        <w:t>22nd Mangsir</w:t>
+        <w:t>14 mangsir,2080</w:t>
       </w:r>
       <w:r>
         <w:rPr>
@@ -399,7 +399,7 @@
           <w:sz w:val="26"/>
           <w:szCs w:val="26"/>
         </w:rPr>
-        <w:t>1:45 PM</w:t>
+        <w:t>1</w:t>
       </w:r>
       <w:r>
         <w:rPr>
@@ -427,7 +427,7 @@
           <w:sz w:val="26"/>
           <w:szCs w:val="26"/>
         </w:rPr>
-        <w:t>MSICE</w:t>
+        <w:t>None</w:t>
       </w:r>
       <w:r>
         <w:rPr>
@@ -519,7 +519,7 @@
           <w:sz w:val="26"/>
           <w:szCs w:val="26"/>
         </w:rPr>
-        <w:t>5 minutes</w:t>
+        <w:t>5 mins</w:t>
       </w:r>
       <w:r>
         <w:rPr>
@@ -563,7 +563,7 @@
           <w:sz w:val="26"/>
           <w:szCs w:val="26"/>
         </w:rPr>
-        <w:t>1:45 PM</w:t>
+        <w:t>1</w:t>
       </w:r>
       <w:r>
         <w:rPr>
@@ -701,7 +701,7 @@
                 <w:sz w:val="26"/>
                 <w:szCs w:val="26"/>
               </w:rPr>
-              <w:t>Prof Dr. Baibhav  Singh</w:t>
+              <w:t>Mr. user  user</w:t>
             </w:r>
           </w:p>
         </w:tc>
@@ -754,7 +754,7 @@
                 <w:sz w:val="26"/>
                 <w:szCs w:val="26"/>
               </w:rPr>
-              <w:t>MSICE</w:t>
+              <w:t>None</w:t>
             </w:r>
           </w:p>
         </w:tc>

</xml_diff>